<commit_message>
lisätty validaatio documentit ja word-raportti viimeistelty
</commit_message>
<xml_diff>
--- a/Tuomas_Rahikka_WS12.docx
+++ b/Tuomas_Rahikka_WS12.docx
@@ -1103,7 +1103,19 @@
         <w:rPr>
           <w:lang w:val="en-US"/>
         </w:rPr>
-        <w:t>taken by me and accessed locally. There’s an icon (Instagram logo) that functions as a link to my Instagram page.</w:t>
+        <w:t>taken</w:t>
+      </w:r>
+      <w:r>
+        <w:rPr>
+          <w:lang w:val="en-US"/>
+        </w:rPr>
+        <w:t xml:space="preserve"> and copyrighted</w:t>
+      </w:r>
+      <w:r>
+        <w:rPr>
+          <w:lang w:val="en-US"/>
+        </w:rPr>
+        <w:t xml:space="preserve"> by me and accessed locally. There’s an icon (Instagram logo) that functions as a link to my Instagram page.</w:t>
       </w:r>
     </w:p>
     <w:p>
@@ -1161,71 +1173,35 @@
         <w:rPr>
           <w:lang w:val="sv-SE"/>
         </w:rPr>
-        <w:t xml:space="preserve">-CSS </w:t>
-      </w:r>
-      <w:proofErr w:type="spellStart"/>
-      <w:r>
+        <w:t>-CSS Flexbox</w:t>
+      </w:r>
+    </w:p>
+    <w:p>
+      <w:pPr>
+        <w:pStyle w:val="Normalsis"/>
         <w:rPr>
           <w:lang w:val="sv-SE"/>
         </w:rPr>
-        <w:t>Flexbox</w:t>
-      </w:r>
-      <w:proofErr w:type="spellEnd"/>
+      </w:pPr>
+      <w:r>
+        <w:rPr>
+          <w:lang w:val="sv-SE"/>
+        </w:rPr>
+        <w:t>-Bootstrap Grid</w:t>
+      </w:r>
     </w:p>
     <w:p>
       <w:pPr>
         <w:pStyle w:val="Normalsis"/>
         <w:rPr>
-          <w:lang w:val="sv-SE"/>
-        </w:rPr>
-      </w:pPr>
-      <w:r>
-        <w:rPr>
-          <w:lang w:val="sv-SE"/>
-        </w:rPr>
-        <w:t>-</w:t>
-      </w:r>
-      <w:proofErr w:type="spellStart"/>
-      <w:r>
-        <w:rPr>
-          <w:lang w:val="sv-SE"/>
-        </w:rPr>
-        <w:t>Bootstrap</w:t>
-      </w:r>
-      <w:proofErr w:type="spellEnd"/>
-      <w:r>
-        <w:rPr>
-          <w:lang w:val="sv-SE"/>
-        </w:rPr>
-        <w:t xml:space="preserve"> Grid</w:t>
-      </w:r>
-    </w:p>
-    <w:p>
-      <w:pPr>
-        <w:pStyle w:val="Normalsis"/>
-        <w:rPr>
-          <w:lang w:val="en-US"/>
-        </w:rPr>
-      </w:pPr>
-      <w:r>
-        <w:rPr>
-          <w:lang w:val="en-US"/>
-        </w:rPr>
-        <w:t>-</w:t>
-      </w:r>
-      <w:proofErr w:type="spellStart"/>
-      <w:r>
-        <w:rPr>
-          <w:lang w:val="en-US"/>
-        </w:rPr>
-        <w:t>Bootsrap</w:t>
-      </w:r>
-      <w:proofErr w:type="spellEnd"/>
-      <w:r>
-        <w:rPr>
-          <w:lang w:val="en-US"/>
-        </w:rPr>
-        <w:t xml:space="preserve"> carousel</w:t>
+          <w:lang w:val="en-US"/>
+        </w:rPr>
+      </w:pPr>
+      <w:r>
+        <w:rPr>
+          <w:lang w:val="en-US"/>
+        </w:rPr>
+        <w:t>-Bootsrap carousel</w:t>
       </w:r>
     </w:p>
     <w:p>
@@ -1246,16 +1222,8 @@
         <w:rPr>
           <w:lang w:val="en-US"/>
         </w:rPr>
-        <w:t xml:space="preserve"> </w:t>
-      </w:r>
-      <w:proofErr w:type="gramStart"/>
-      <w:r>
-        <w:rPr>
-          <w:lang w:val="en-US"/>
-        </w:rPr>
-        <w:t>using :hover</w:t>
-      </w:r>
-      <w:proofErr w:type="gramEnd"/>
+        <w:t xml:space="preserve"> using :hover</w:t>
+      </w:r>
       <w:r>
         <w:rPr>
           <w:lang w:val="en-US"/>
@@ -1300,295 +1268,11 @@
           <w:lang w:val="en-US"/>
         </w:rPr>
       </w:pPr>
-    </w:p>
-    <w:p>
-      <w:pPr>
-        <w:pStyle w:val="Heading1"/>
-        <w:rPr>
-          <w:lang w:val="en-US"/>
-        </w:rPr>
-      </w:pPr>
-      <w:bookmarkStart w:id="5" w:name="_Toc120107212"/>
-      <w:r>
-        <w:rPr>
-          <w:lang w:val="en-US"/>
-        </w:rPr>
-        <w:t>Self-</w:t>
-      </w:r>
-      <w:r>
-        <w:rPr>
-          <w:lang w:val="en-US"/>
-        </w:rPr>
-        <w:t>assessment</w:t>
-      </w:r>
-      <w:bookmarkEnd w:id="5"/>
-    </w:p>
-    <w:p>
-      <w:pPr>
-        <w:pStyle w:val="Normalsis"/>
-        <w:rPr>
-          <w:lang w:val="en-US"/>
-        </w:rPr>
-      </w:pPr>
-      <w:r>
-        <w:rPr>
-          <w:lang w:val="en-US"/>
-        </w:rPr>
-        <w:t>My goal for this course was to learn the basics of HTML and CSS and gain familiarity with some additional features (flexbox, grid, Bootsrap and</w:t>
-      </w:r>
-      <w:r>
-        <w:rPr>
-          <w:lang w:val="en-US"/>
-        </w:rPr>
-        <w:t xml:space="preserve"> </w:t>
-      </w:r>
-      <w:r>
-        <w:rPr>
-          <w:lang w:val="en-US"/>
-        </w:rPr>
-        <w:t>Git;</w:t>
-      </w:r>
-      <w:r>
-        <w:rPr>
-          <w:lang w:val="en-US"/>
-        </w:rPr>
-        <w:t xml:space="preserve"> although </w:t>
-      </w:r>
-      <w:r>
-        <w:rPr>
-          <w:lang w:val="en-US"/>
-        </w:rPr>
-        <w:t>it wasn’t included in the course</w:t>
-      </w:r>
-      <w:r>
-        <w:rPr>
-          <w:lang w:val="en-US"/>
-        </w:rPr>
-        <w:t xml:space="preserve">). </w:t>
-      </w:r>
-      <w:r>
-        <w:rPr>
-          <w:lang w:val="en-US"/>
-        </w:rPr>
-        <w:t>And I feel I reached most of those goals.</w:t>
-      </w:r>
-    </w:p>
-    <w:p>
-      <w:pPr>
-        <w:pStyle w:val="Normalsis"/>
-        <w:rPr>
-          <w:lang w:val="en-US"/>
-        </w:rPr>
-      </w:pPr>
-      <w:r>
-        <w:rPr>
-          <w:lang w:val="en-US"/>
-        </w:rPr>
-        <w:t xml:space="preserve">I wanted to broaden my understanding of CSS first and not use a framework for the whole website. This was important since even though templates fasten the workflow considerably, it is still critical to learn how to use basic CSS properties first to have greater control and customizability. </w:t>
-      </w:r>
-    </w:p>
-    <w:p>
-      <w:pPr>
-        <w:pStyle w:val="Normalsis"/>
-        <w:rPr>
-          <w:lang w:val="en-US"/>
-        </w:rPr>
-      </w:pPr>
-      <w:r>
-        <w:rPr>
-          <w:lang w:val="en-US"/>
-        </w:rPr>
-        <w:t xml:space="preserve">I now have </w:t>
-      </w:r>
-      <w:r>
-        <w:rPr>
-          <w:lang w:val="en-US"/>
-        </w:rPr>
-        <w:t>at least</w:t>
-      </w:r>
-      <w:r>
-        <w:rPr>
-          <w:lang w:val="en-US"/>
-        </w:rPr>
-        <w:t xml:space="preserve"> a basic understanding and ability understand and use those features. The website is very close to my initial vision</w:t>
-      </w:r>
-      <w:r>
-        <w:rPr>
-          <w:lang w:val="en-US"/>
-        </w:rPr>
-        <w:t xml:space="preserve"> both aesthetically</w:t>
-      </w:r>
-      <w:r>
-        <w:rPr>
-          <w:lang w:val="en-US"/>
-        </w:rPr>
-        <w:t xml:space="preserve"> and functionally.  </w:t>
-      </w:r>
-    </w:p>
-    <w:p>
-      <w:pPr>
-        <w:pStyle w:val="Normalsis"/>
-        <w:rPr>
-          <w:lang w:val="en-US"/>
-        </w:rPr>
-      </w:pPr>
-      <w:r>
-        <w:rPr>
-          <w:lang w:val="en-US"/>
-        </w:rPr>
-        <w:t xml:space="preserve">As I built most of it manually without </w:t>
-      </w:r>
-      <w:r>
-        <w:rPr>
-          <w:lang w:val="en-US"/>
-        </w:rPr>
-        <w:t xml:space="preserve">a </w:t>
-      </w:r>
-      <w:r>
-        <w:rPr>
-          <w:lang w:val="en-US"/>
-        </w:rPr>
-        <w:t>fram</w:t>
-      </w:r>
-      <w:r>
-        <w:rPr>
-          <w:lang w:val="en-US"/>
-        </w:rPr>
-        <w:t>e</w:t>
-      </w:r>
-      <w:r>
-        <w:rPr>
-          <w:lang w:val="en-US"/>
-        </w:rPr>
-        <w:t xml:space="preserve">work, it really </w:t>
-      </w:r>
-      <w:r>
-        <w:rPr>
-          <w:lang w:val="en-US"/>
-        </w:rPr>
-        <w:t>expanded</w:t>
-      </w:r>
-      <w:r>
-        <w:rPr>
-          <w:lang w:val="en-US"/>
-        </w:rPr>
-        <w:t xml:space="preserve"> my understanding of how substantial part responsive design is when building a website. It’s straightforward to build a website for one viewport only even with the basic positioning properties, but most of the challenges are making the website responsive.</w:t>
-      </w:r>
-    </w:p>
-    <w:p>
-      <w:pPr>
-        <w:pStyle w:val="Normalsis"/>
-        <w:rPr>
-          <w:lang w:val="en-US"/>
-        </w:rPr>
-      </w:pPr>
-      <w:r>
-        <w:rPr>
-          <w:lang w:val="en-US"/>
-        </w:rPr>
-        <w:t xml:space="preserve">I also learned greater attention to detail in the design phase (by </w:t>
-      </w:r>
-      <w:proofErr w:type="gramStart"/>
-      <w:r>
-        <w:rPr>
-          <w:lang w:val="en-US"/>
-        </w:rPr>
-        <w:t>making  an</w:t>
-      </w:r>
-      <w:proofErr w:type="gramEnd"/>
-      <w:r>
-        <w:rPr>
-          <w:lang w:val="en-US"/>
-        </w:rPr>
-        <w:t xml:space="preserve"> inadequate design first). I should have initially made the design more comprehensive and think about the navigation more. I also should have given more attention to planning the implementation of the design. For example thinking how many column grids would be optimal for each page (or have them all use the same size grid) or to group visual styles into classes eliminating the need to adjust them individually.</w:t>
-      </w:r>
-    </w:p>
-    <w:p>
-      <w:pPr>
-        <w:pStyle w:val="Normalsis"/>
-        <w:rPr>
-          <w:lang w:val="en-US"/>
-        </w:rPr>
-      </w:pPr>
-      <w:r>
-        <w:rPr>
-          <w:lang w:val="en-US"/>
-        </w:rPr>
-        <w:t xml:space="preserve">I also learned how important it is to write CSS clearly and a simple and organized fashion. </w:t>
-      </w:r>
-      <w:r>
-        <w:rPr>
-          <w:lang w:val="en-US"/>
-        </w:rPr>
-        <w:t xml:space="preserve">Including comments, </w:t>
-      </w:r>
-      <w:proofErr w:type="gramStart"/>
-      <w:r>
-        <w:rPr>
-          <w:lang w:val="en-US"/>
-        </w:rPr>
-        <w:t>refactoring</w:t>
-      </w:r>
-      <w:proofErr w:type="gramEnd"/>
-      <w:r>
-        <w:rPr>
-          <w:lang w:val="en-US"/>
-        </w:rPr>
-        <w:t xml:space="preserve"> and deleting unused lines and combining selectors for example.</w:t>
-      </w:r>
-    </w:p>
-    <w:p>
-      <w:pPr>
-        <w:pStyle w:val="Normalsis"/>
-        <w:rPr>
-          <w:lang w:val="en-US"/>
-        </w:rPr>
-      </w:pPr>
-    </w:p>
-    <w:p>
-      <w:pPr>
-        <w:pStyle w:val="Normalsis"/>
-        <w:rPr>
-          <w:lang w:val="en-US"/>
-        </w:rPr>
-      </w:pPr>
-    </w:p>
-    <w:p>
-      <w:pPr>
-        <w:pStyle w:val="Normalsis"/>
-        <w:rPr>
-          <w:lang w:val="en-US"/>
-        </w:rPr>
-      </w:pPr>
-    </w:p>
-    <w:p>
-      <w:pPr>
-        <w:pStyle w:val="Heading1"/>
-        <w:rPr>
-          <w:lang w:val="en-US"/>
-        </w:rPr>
-      </w:pPr>
-      <w:bookmarkStart w:id="6" w:name="_Toc120107213"/>
-      <w:r>
-        <w:rPr>
-          <w:lang w:val="en-US"/>
-        </w:rPr>
-        <w:t>Site address and links</w:t>
-      </w:r>
-      <w:bookmarkEnd w:id="6"/>
-    </w:p>
-    <w:p>
-      <w:pPr>
-        <w:pStyle w:val="Normalsis"/>
-        <w:rPr>
-          <w:lang w:val="en-US"/>
-        </w:rPr>
-      </w:pPr>
-      <w:r>
-        <w:rPr>
-          <w:lang w:val="en-US"/>
-        </w:rPr>
-        <w:t xml:space="preserve">The site is published </w:t>
+      <w:r>
+        <w:rPr>
+          <w:lang w:val="en-US"/>
+        </w:rPr>
+        <w:t xml:space="preserve">All the pages are validated without errors. The validation documents are found in my GitHub repo </w:t>
       </w:r>
       <w:hyperlink r:id="rId14" w:history="1">
         <w:r>
@@ -1596,15 +1280,95 @@
             <w:rStyle w:val="Hyperlink"/>
             <w:lang w:val="en-US"/>
           </w:rPr>
-          <w:t>here.</w:t>
+          <w:t>here</w:t>
         </w:r>
       </w:hyperlink>
       <w:r>
         <w:rPr>
           <w:lang w:val="en-US"/>
         </w:rPr>
+        <w:t xml:space="preserve">. </w:t>
+      </w:r>
+    </w:p>
+    <w:p>
+      <w:pPr>
+        <w:pStyle w:val="Normalsis"/>
+        <w:rPr>
+          <w:lang w:val="en-US"/>
+        </w:rPr>
+      </w:pPr>
+    </w:p>
+    <w:p>
+      <w:pPr>
+        <w:pStyle w:val="Heading1"/>
+        <w:rPr>
+          <w:lang w:val="en-US"/>
+        </w:rPr>
+      </w:pPr>
+      <w:bookmarkStart w:id="5" w:name="_Toc120107212"/>
+      <w:r>
+        <w:rPr>
+          <w:lang w:val="en-US"/>
+        </w:rPr>
+        <w:t>Self-</w:t>
+      </w:r>
+      <w:r>
+        <w:rPr>
+          <w:lang w:val="en-US"/>
+        </w:rPr>
+        <w:t>assessment</w:t>
+      </w:r>
+      <w:bookmarkEnd w:id="5"/>
+    </w:p>
+    <w:p>
+      <w:pPr>
+        <w:pStyle w:val="Normalsis"/>
+        <w:rPr>
+          <w:lang w:val="en-US"/>
+        </w:rPr>
+      </w:pPr>
+      <w:r>
+        <w:rPr>
+          <w:lang w:val="en-US"/>
+        </w:rPr>
+        <w:t>My goal for this course was to learn the basics of HTML and CSS and gain familiarity with some additional features (flexbox, grid, Bootsrap and</w:t>
+      </w:r>
+      <w:r>
+        <w:rPr>
+          <w:lang w:val="en-US"/>
+        </w:rPr>
         <w:t xml:space="preserve"> </w:t>
       </w:r>
+      <w:r>
+        <w:rPr>
+          <w:lang w:val="en-US"/>
+        </w:rPr>
+        <w:t>Git;</w:t>
+      </w:r>
+      <w:r>
+        <w:rPr>
+          <w:lang w:val="en-US"/>
+        </w:rPr>
+        <w:t xml:space="preserve"> although </w:t>
+      </w:r>
+      <w:r>
+        <w:rPr>
+          <w:lang w:val="en-US"/>
+        </w:rPr>
+        <w:t>it wasn’t included in the course</w:t>
+      </w:r>
+      <w:r>
+        <w:rPr>
+          <w:lang w:val="en-US"/>
+        </w:rPr>
+        <w:t xml:space="preserve">). </w:t>
+      </w:r>
+      <w:r>
+        <w:rPr>
+          <w:lang w:val="en-US"/>
+        </w:rPr>
+        <w:t>And I feel I reached most of those goals.</w:t>
+      </w:r>
     </w:p>
     <w:p>
       <w:pPr>
@@ -1617,8 +1381,232 @@
         <w:rPr>
           <w:lang w:val="en-US"/>
         </w:rPr>
+        <w:t xml:space="preserve">I wanted to broaden my understanding of CSS first and not use a framework for the whole website. This was important since even though templates fasten the workflow considerably, it is still critical to learn how to use basic CSS properties first to have greater control and customizability. </w:t>
+      </w:r>
+    </w:p>
+    <w:p>
+      <w:pPr>
+        <w:pStyle w:val="Normalsis"/>
+        <w:rPr>
+          <w:lang w:val="en-US"/>
+        </w:rPr>
+      </w:pPr>
+      <w:r>
+        <w:rPr>
+          <w:lang w:val="en-US"/>
+        </w:rPr>
+        <w:t xml:space="preserve">I now have </w:t>
+      </w:r>
+      <w:r>
+        <w:rPr>
+          <w:lang w:val="en-US"/>
+        </w:rPr>
+        <w:t>at least</w:t>
+      </w:r>
+      <w:r>
+        <w:rPr>
+          <w:lang w:val="en-US"/>
+        </w:rPr>
+        <w:t xml:space="preserve"> a basic understanding and ability understand and use those features. The website is very close to my initial vision</w:t>
+      </w:r>
+      <w:r>
+        <w:rPr>
+          <w:lang w:val="en-US"/>
+        </w:rPr>
+        <w:t xml:space="preserve"> both aesthetically</w:t>
+      </w:r>
+      <w:r>
+        <w:rPr>
+          <w:lang w:val="en-US"/>
+        </w:rPr>
+        <w:t xml:space="preserve"> and functionally.  </w:t>
+      </w:r>
+    </w:p>
+    <w:p>
+      <w:pPr>
+        <w:pStyle w:val="Normalsis"/>
+        <w:rPr>
+          <w:lang w:val="en-US"/>
+        </w:rPr>
+      </w:pPr>
+      <w:r>
+        <w:rPr>
+          <w:lang w:val="en-US"/>
+        </w:rPr>
+        <w:t xml:space="preserve">As I built most of it manually without </w:t>
+      </w:r>
+      <w:r>
+        <w:rPr>
+          <w:lang w:val="en-US"/>
+        </w:rPr>
+        <w:t xml:space="preserve">a </w:t>
+      </w:r>
+      <w:r>
+        <w:rPr>
+          <w:lang w:val="en-US"/>
+        </w:rPr>
+        <w:t>fram</w:t>
+      </w:r>
+      <w:r>
+        <w:rPr>
+          <w:lang w:val="en-US"/>
+        </w:rPr>
+        <w:t>e</w:t>
+      </w:r>
+      <w:r>
+        <w:rPr>
+          <w:lang w:val="en-US"/>
+        </w:rPr>
+        <w:t xml:space="preserve">work, it really </w:t>
+      </w:r>
+      <w:r>
+        <w:rPr>
+          <w:lang w:val="en-US"/>
+        </w:rPr>
+        <w:t>expanded</w:t>
+      </w:r>
+      <w:r>
+        <w:rPr>
+          <w:lang w:val="en-US"/>
+        </w:rPr>
+        <w:t xml:space="preserve"> my understanding of how substantial part responsive design is when building a website. It’s straightforward to build a website for one viewport only even with the basic positioning properties, but most of the challenges are making the website responsive.</w:t>
+      </w:r>
+    </w:p>
+    <w:p>
+      <w:pPr>
+        <w:pStyle w:val="Normalsis"/>
+        <w:rPr>
+          <w:lang w:val="en-US"/>
+        </w:rPr>
+      </w:pPr>
+      <w:r>
+        <w:rPr>
+          <w:lang w:val="en-US"/>
+        </w:rPr>
+        <w:t>I also learned greater attention to detail in the design phase (by making an inadequate design first). I should have initially made the design more comprehensive and think about the</w:t>
+      </w:r>
+      <w:r>
+        <w:rPr>
+          <w:lang w:val="en-US"/>
+        </w:rPr>
+        <w:t xml:space="preserve"> site</w:t>
+      </w:r>
+      <w:r>
+        <w:rPr>
+          <w:lang w:val="en-US"/>
+        </w:rPr>
+        <w:t xml:space="preserve"> navigation more. I also should have given more attention to planning the implementation of the design</w:t>
+      </w:r>
+      <w:r>
+        <w:rPr>
+          <w:lang w:val="en-US"/>
+        </w:rPr>
+        <w:t>, i.e. what kind of features am I going to build the site with</w:t>
+      </w:r>
+      <w:r>
+        <w:rPr>
+          <w:lang w:val="en-US"/>
+        </w:rPr>
+        <w:t>. For example thinking how many column grids would be optimal for each page (or have them all use the same size grid) or to group visual styles into classes eliminating the need to adjust them</w:t>
+      </w:r>
+      <w:r>
+        <w:rPr>
+          <w:lang w:val="en-US"/>
+        </w:rPr>
+        <w:t xml:space="preserve"> element-by-element basis</w:t>
+      </w:r>
+      <w:r>
+        <w:rPr>
+          <w:lang w:val="en-US"/>
+        </w:rPr>
+        <w:t>.</w:t>
+      </w:r>
+    </w:p>
+    <w:p>
+      <w:pPr>
+        <w:pStyle w:val="Normalsis"/>
+        <w:rPr>
+          <w:lang w:val="en-US"/>
+        </w:rPr>
+      </w:pPr>
+      <w:r>
+        <w:rPr>
+          <w:lang w:val="en-US"/>
+        </w:rPr>
+        <w:t xml:space="preserve">I also learned how important it is to write CSS clearly and a simple and organized fashion. </w:t>
+      </w:r>
+      <w:r>
+        <w:rPr>
+          <w:lang w:val="en-US"/>
+        </w:rPr>
+        <w:t xml:space="preserve">Including comments, </w:t>
+      </w:r>
+      <w:r>
+        <w:rPr>
+          <w:lang w:val="en-US"/>
+        </w:rPr>
+        <w:t>refactoring,</w:t>
+      </w:r>
+      <w:r>
+        <w:rPr>
+          <w:lang w:val="en-US"/>
+        </w:rPr>
+        <w:t xml:space="preserve"> and deleting unused lines and combining selectors for example.</w:t>
+      </w:r>
+    </w:p>
+    <w:p>
+      <w:pPr>
+        <w:pStyle w:val="Normalsis"/>
+        <w:rPr>
+          <w:lang w:val="en-US"/>
+        </w:rPr>
+      </w:pPr>
+    </w:p>
+    <w:p>
+      <w:pPr>
+        <w:pStyle w:val="Normalsis"/>
+        <w:rPr>
+          <w:lang w:val="en-US"/>
+        </w:rPr>
+      </w:pPr>
+    </w:p>
+    <w:p>
+      <w:pPr>
+        <w:pStyle w:val="Normalsis"/>
+        <w:rPr>
+          <w:lang w:val="en-US"/>
+        </w:rPr>
+      </w:pPr>
+    </w:p>
+    <w:p>
+      <w:pPr>
+        <w:pStyle w:val="Heading1"/>
+        <w:rPr>
+          <w:lang w:val="en-US"/>
+        </w:rPr>
+      </w:pPr>
+      <w:bookmarkStart w:id="6" w:name="_Toc120107213"/>
+      <w:r>
+        <w:rPr>
+          <w:lang w:val="en-US"/>
+        </w:rPr>
         <w:lastRenderedPageBreak/>
-        <w:t xml:space="preserve">The wireframes are published </w:t>
+        <w:t>Site address and links</w:t>
+      </w:r>
+      <w:bookmarkEnd w:id="6"/>
+    </w:p>
+    <w:p>
+      <w:pPr>
+        <w:pStyle w:val="Normalsis"/>
+        <w:rPr>
+          <w:lang w:val="en-US"/>
+        </w:rPr>
+      </w:pPr>
+      <w:r>
+        <w:rPr>
+          <w:lang w:val="en-US"/>
+        </w:rPr>
+        <w:t xml:space="preserve">The site is published </w:t>
       </w:r>
       <w:hyperlink r:id="rId15" w:history="1">
         <w:r>
@@ -1626,7 +1614,64 @@
             <w:rStyle w:val="Hyperlink"/>
             <w:lang w:val="en-US"/>
           </w:rPr>
-          <w:t>here</w:t>
+          <w:t>he</w:t>
+        </w:r>
+        <w:r>
+          <w:rPr>
+            <w:rStyle w:val="Hyperlink"/>
+            <w:lang w:val="en-US"/>
+          </w:rPr>
+          <w:t>r</w:t>
+        </w:r>
+        <w:r>
+          <w:rPr>
+            <w:rStyle w:val="Hyperlink"/>
+            <w:lang w:val="en-US"/>
+          </w:rPr>
+          <w:t>e.</w:t>
+        </w:r>
+      </w:hyperlink>
+      <w:r>
+        <w:rPr>
+          <w:lang w:val="en-US"/>
+        </w:rPr>
+        <w:t xml:space="preserve"> </w:t>
+      </w:r>
+    </w:p>
+    <w:p>
+      <w:pPr>
+        <w:pStyle w:val="Normalsis"/>
+        <w:rPr>
+          <w:lang w:val="en-US"/>
+        </w:rPr>
+      </w:pPr>
+      <w:r>
+        <w:rPr>
+          <w:lang w:val="en-US"/>
+        </w:rPr>
+        <w:t xml:space="preserve">The wireframes are published </w:t>
+      </w:r>
+      <w:hyperlink r:id="rId16" w:history="1">
+        <w:r>
+          <w:rPr>
+            <w:rStyle w:val="Hyperlink"/>
+            <w:lang w:val="en-US"/>
+          </w:rPr>
+          <w:t>he</w:t>
+        </w:r>
+        <w:r>
+          <w:rPr>
+            <w:rStyle w:val="Hyperlink"/>
+            <w:lang w:val="en-US"/>
+          </w:rPr>
+          <w:t>r</w:t>
+        </w:r>
+        <w:r>
+          <w:rPr>
+            <w:rStyle w:val="Hyperlink"/>
+            <w:lang w:val="en-US"/>
+          </w:rPr>
+          <w:t>e</w:t>
         </w:r>
       </w:hyperlink>
       <w:r>
@@ -1694,13 +1739,8 @@
           <w:lang w:val="en-US"/>
         </w:rPr>
       </w:pPr>
-      <w:proofErr w:type="spellStart"/>
-      <w:r>
-        <w:t>The</w:t>
-      </w:r>
-      <w:proofErr w:type="spellEnd"/>
-      <w:r>
-        <w:t xml:space="preserve"> Net Ninja, 2021. </w:t>
+      <w:r>
+        <w:t xml:space="preserve">The Net Ninja, 2021. </w:t>
       </w:r>
       <w:r>
         <w:rPr>
@@ -1712,21 +1752,7 @@
         <w:rPr>
           <w:lang w:val="en-US"/>
         </w:rPr>
-        <w:t xml:space="preserve"> </w:t>
-      </w:r>
-      <w:proofErr w:type="spellStart"/>
-      <w:r>
-        <w:rPr>
-          <w:lang w:val="en-US"/>
-        </w:rPr>
-        <w:t>Bootsrap</w:t>
-      </w:r>
-      <w:proofErr w:type="spellEnd"/>
-      <w:r>
-        <w:rPr>
-          <w:lang w:val="en-US"/>
-        </w:rPr>
-        <w:t xml:space="preserve"> 5</w:t>
+        <w:t xml:space="preserve"> Bootsrap 5</w:t>
       </w:r>
       <w:r>
         <w:rPr>
@@ -1734,7 +1760,7 @@
         </w:rPr>
         <w:t xml:space="preserve"> Tutorial. </w:t>
       </w:r>
-      <w:hyperlink r:id="rId16" w:history="1">
+      <w:hyperlink r:id="rId17" w:history="1">
         <w:r>
           <w:rPr>
             <w:rStyle w:val="Hyperlink"/>
@@ -1753,9 +1779,6 @@
     <w:p>
       <w:pPr>
         <w:ind w:left="1300"/>
-        <w:rPr>
-          <w:lang w:val="en-US"/>
-        </w:rPr>
       </w:pPr>
       <w:r>
         <w:rPr>
@@ -1763,19 +1786,15 @@
         </w:rPr>
         <w:t xml:space="preserve">The Net Ninja, 2017. CSS Grid Tutorial. </w:t>
       </w:r>
-      <w:hyperlink r:id="rId17" w:history="1">
+      <w:hyperlink r:id="rId18" w:history="1">
         <w:r>
           <w:rPr>
             <w:rStyle w:val="Hyperlink"/>
-            <w:lang w:val="en-US"/>
           </w:rPr>
           <w:t>https://www.youtube.com/watch?v=MDQG6LSS8l8&amp;list=PL4cUxeGkcC9itC4TxYMzFCfveyutyPOCY&amp;index=4</w:t>
         </w:r>
       </w:hyperlink>
       <w:r>
-        <w:rPr>
-          <w:lang w:val="en-US"/>
-        </w:rPr>
         <w:t xml:space="preserve"> </w:t>
       </w:r>
     </w:p>
@@ -1813,7 +1832,7 @@
         </w:rPr>
         <w:t xml:space="preserve"> Tutorial. </w:t>
       </w:r>
-      <w:hyperlink r:id="rId18" w:history="1">
+      <w:hyperlink r:id="rId19" w:history="1">
         <w:r>
           <w:rPr>
             <w:rStyle w:val="Hyperlink"/>
@@ -1859,7 +1878,7 @@
         </w:rPr>
         <w:t xml:space="preserve"> Tutorial. </w:t>
       </w:r>
-      <w:hyperlink r:id="rId19" w:history="1">
+      <w:hyperlink r:id="rId20" w:history="1">
         <w:r>
           <w:rPr>
             <w:rStyle w:val="Hyperlink"/>
@@ -1884,7 +1903,7 @@
         </w:rPr>
         <w:t xml:space="preserve">W3Schools. CSS Tutorial. </w:t>
       </w:r>
-      <w:hyperlink r:id="rId20" w:history="1">
+      <w:hyperlink r:id="rId21" w:history="1">
         <w:r>
           <w:rPr>
             <w:rStyle w:val="Hyperlink"/>
@@ -1921,7 +1940,7 @@
       </w:pPr>
     </w:p>
     <w:sectPr>
-      <w:headerReference w:type="default" r:id="rId21"/>
+      <w:headerReference w:type="default" r:id="rId22"/>
       <w:pgSz w:w="11906" w:h="16838"/>
       <w:pgMar w:top="567" w:right="567" w:bottom="567" w:left="1134" w:header="709" w:footer="709" w:gutter="0"/>
       <w:cols w:space="708"/>
@@ -2105,9 +2124,6 @@
     </w:r>
     <w:r>
       <w:t>24.11.</w:t>
-    </w:r>
-    <w:r>
-      <w:t xml:space="preserve"> </w:t>
     </w:r>
     <w:r>
       <w:t>2022</w:t>
@@ -4947,10 +4963,6 @@
 </file>
 
 <file path=customXml/item1.xml><?xml version="1.0" encoding="utf-8"?>
-<b:Sources xmlns:b="http://schemas.openxmlformats.org/officeDocument/2006/bibliography" xmlns="http://schemas.openxmlformats.org/officeDocument/2006/bibliography" SelectedStyle="\APASixthEditionOfficeOnline.xsl" StyleName="APA" Version="6"/>
-</file>
-
-<file path=customXml/item2.xml><?xml version="1.0" encoding="utf-8"?>
 <ct:contentTypeSchema xmlns:ct="http://schemas.microsoft.com/office/2006/metadata/contentType" xmlns:ma="http://schemas.microsoft.com/office/2006/metadata/properties/metaAttributes" ct:_="" ma:_="" ma:contentTypeName="Asiakirja" ma:contentTypeID="0x0101004093BCCABBDCBF43AC4B7B7DFE63025E" ma:contentTypeVersion="4" ma:contentTypeDescription="Luo uusi asiakirja." ma:contentTypeScope="" ma:versionID="21c0d79aa09009bffca50da9a8f94467">
   <xsd:schema xmlns:xsd="http://www.w3.org/2001/XMLSchema" xmlns:xs="http://www.w3.org/2001/XMLSchema" xmlns:p="http://schemas.microsoft.com/office/2006/metadata/properties" xmlns:ns2="197955f4-ce26-443b-aeb7-f9a4aeb44b4f" xmlns:ns3="a03b8f83-c94d-416f-ba65-7f608c5c1693" targetNamespace="http://schemas.microsoft.com/office/2006/metadata/properties" ma:root="true" ma:fieldsID="c6f1a299985ef17975d9f38758ad30df" ns2:_="" ns3:_="">
     <xsd:import namespace="197955f4-ce26-443b-aeb7-f9a4aeb44b4f"/>
@@ -5115,7 +5127,20 @@
 </ct:contentTypeSchema>
 </file>
 
+<file path=customXml/item2.xml><?xml version="1.0" encoding="utf-8"?>
+<b:Sources xmlns:b="http://schemas.openxmlformats.org/officeDocument/2006/bibliography" xmlns="http://schemas.openxmlformats.org/officeDocument/2006/bibliography" SelectedStyle="\APASixthEditionOfficeOnline.xsl" StyleName="APA" Version="6"/>
+</file>
+
 <file path=customXml/item3.xml><?xml version="1.0" encoding="utf-8"?>
+<?mso-contentType ?>
+<FormTemplates xmlns="http://schemas.microsoft.com/sharepoint/v3/contenttype/forms">
+  <Display>DocumentLibraryForm</Display>
+  <Edit>DocumentLibraryForm</Edit>
+  <New>DocumentLibraryForm</New>
+</FormTemplates>
+</file>
+
+<file path=customXml/item4.xml><?xml version="1.0" encoding="utf-8"?>
 <p:properties xmlns:p="http://schemas.microsoft.com/office/2006/metadata/properties" xmlns:xsi="http://www.w3.org/2001/XMLSchema-instance" xmlns:pc="http://schemas.microsoft.com/office/infopath/2007/PartnerControls">
   <documentManagement>
     <SharedWithUsers xmlns="a03b8f83-c94d-416f-ba65-7f608c5c1693">
@@ -5224,24 +5249,7 @@
 </p:properties>
 </file>
 
-<file path=customXml/item4.xml><?xml version="1.0" encoding="utf-8"?>
-<?mso-contentType ?>
-<FormTemplates xmlns="http://schemas.microsoft.com/sharepoint/v3/contenttype/forms">
-  <Display>DocumentLibraryForm</Display>
-  <Edit>DocumentLibraryForm</Edit>
-  <New>DocumentLibraryForm</New>
-</FormTemplates>
-</file>
-
 <file path=customXml/itemProps1.xml><?xml version="1.0" encoding="utf-8"?>
-<ds:datastoreItem xmlns:ds="http://schemas.openxmlformats.org/officeDocument/2006/customXml" ds:itemID="{E21CA781-8F99-48EE-9521-44EA557446F9}">
-  <ds:schemaRefs>
-    <ds:schemaRef ds:uri="http://schemas.openxmlformats.org/officeDocument/2006/bibliography"/>
-  </ds:schemaRefs>
-</ds:datastoreItem>
-</file>
-
-<file path=customXml/itemProps2.xml><?xml version="1.0" encoding="utf-8"?>
 <ds:datastoreItem xmlns:ds="http://schemas.openxmlformats.org/officeDocument/2006/customXml" ds:itemID="{0BBB5A30-1AD1-4A5A-80D5-CF5D81FD3060}">
   <ds:schemaRefs>
     <ds:schemaRef ds:uri="http://schemas.microsoft.com/office/2006/metadata/contentType"/>
@@ -5260,7 +5268,23 @@
 </ds:datastoreItem>
 </file>
 
+<file path=customXml/itemProps2.xml><?xml version="1.0" encoding="utf-8"?>
+<ds:datastoreItem xmlns:ds="http://schemas.openxmlformats.org/officeDocument/2006/customXml" ds:itemID="{E21CA781-8F99-48EE-9521-44EA557446F9}">
+  <ds:schemaRefs>
+    <ds:schemaRef ds:uri="http://schemas.openxmlformats.org/officeDocument/2006/bibliography"/>
+  </ds:schemaRefs>
+</ds:datastoreItem>
+</file>
+
 <file path=customXml/itemProps3.xml><?xml version="1.0" encoding="utf-8"?>
+<ds:datastoreItem xmlns:ds="http://schemas.openxmlformats.org/officeDocument/2006/customXml" ds:itemID="{21596DFD-5EFF-4EE9-89EE-B6256251F4A8}">
+  <ds:schemaRefs>
+    <ds:schemaRef ds:uri="http://schemas.microsoft.com/sharepoint/v3/contenttype/forms"/>
+  </ds:schemaRefs>
+</ds:datastoreItem>
+</file>
+
+<file path=customXml/itemProps4.xml><?xml version="1.0" encoding="utf-8"?>
 <ds:datastoreItem xmlns:ds="http://schemas.openxmlformats.org/officeDocument/2006/customXml" ds:itemID="{C7B6C8C3-A169-4831-ABF0-414CA2F584D3}">
   <ds:schemaRefs>
     <ds:schemaRef ds:uri="http://schemas.microsoft.com/office/2006/metadata/properties"/>
@@ -5268,12 +5292,4 @@
     <ds:schemaRef ds:uri="a03b8f83-c94d-416f-ba65-7f608c5c1693"/>
   </ds:schemaRefs>
 </ds:datastoreItem>
-</file>
-
-<file path=customXml/itemProps4.xml><?xml version="1.0" encoding="utf-8"?>
-<ds:datastoreItem xmlns:ds="http://schemas.openxmlformats.org/officeDocument/2006/customXml" ds:itemID="{21596DFD-5EFF-4EE9-89EE-B6256251F4A8}">
-  <ds:schemaRefs>
-    <ds:schemaRef ds:uri="http://schemas.microsoft.com/sharepoint/v3/contenttype/forms"/>
-  </ds:schemaRefs>
-</ds:datastoreItem>
 </file>
</xml_diff>